<commit_message>
push button added to simulation,  code and snapshots added to report
</commit_message>
<xml_diff>
--- a/report.docx
+++ b/report.docx
@@ -12,8 +12,6 @@
       </w:sdtPr>
       <w:sdtEndPr/>
       <w:sdtContent>
-        <w:bookmarkStart w:id="0" w:name="_GoBack" w:displacedByCustomXml="prev"/>
-        <w:bookmarkEnd w:id="0" w:displacedByCustomXml="prev"/>
         <w:p>
           <w:pPr>
             <w:jc w:val="both"/>
@@ -708,49 +706,7 @@
         <w:jc w:val="both"/>
       </w:pPr>
       <w:r>
-        <w:t>The circuit of this project is ve</w:t>
-      </w:r>
-      <w:r>
-        <w:t>ry simple which contains Atmega162</w:t>
-      </w:r>
-      <w:r>
-        <w:t>, keypad module,</w:t>
-      </w:r>
-      <w:r>
-        <w:t xml:space="preserve"> 7-segment Display, push button and LED</w:t>
-      </w:r>
-      <w:r>
-        <w:t>.</w:t>
-      </w:r>
-      <w:r>
-        <w:t>AVR kit</w:t>
-      </w:r>
-      <w:r>
-        <w:t xml:space="preserve"> controls the complete processes like taking a password from the keypad module, c</w:t>
-      </w:r>
-      <w:r>
-        <w:t>omparing passwords and sending status to the 7-segment</w:t>
-      </w:r>
-      <w:r>
-        <w:t xml:space="preserve"> display. The keypad is used for</w:t>
-      </w:r>
-      <w:r>
-        <w:t xml:space="preserve"> taking the password. The LED</w:t>
-      </w:r>
-      <w:r>
-        <w:t xml:space="preserve"> is used for indications.</w:t>
-      </w:r>
-      <w:r>
-        <w:t>7-segment</w:t>
-      </w:r>
-      <w:r>
-        <w:t xml:space="preserve"> is used for dis</w:t>
-      </w:r>
-      <w:r>
-        <w:t>playing status of lock being opened or closed</w:t>
-      </w:r>
-      <w:r>
-        <w:t>.</w:t>
+        <w:t>The circuit of this project is very simple which contains Atmega162, keypad module, 7-segment Display, push button and LED.AVR kit controls the complete processes like taking a password from the keypad module, comparing passwords and sending status to the 7-segment display. The keypad is used for taking the password. The LED is used for indications.7-segment is used for displaying status of lock being opened or closed.</w:t>
       </w:r>
     </w:p>
     <w:p>
@@ -766,10 +722,7 @@
         <w:jc w:val="both"/>
       </w:pPr>
       <w:r>
-        <w:t>In this project, we have de</w:t>
-      </w:r>
-      <w:r>
-        <w:t>fined the default password “1234</w:t>
+        <w:t>In this project, we have defined the default password “1234</w:t>
       </w:r>
       <w:r>
         <w:t xml:space="preserve">” in the microcontroller. The password can be </w:t>
@@ -793,22 +746,13 @@
         <w:t>indicating that the system is locked, w</w:t>
       </w:r>
       <w:r>
-        <w:t>hen we enter a password, it will match it with th</w:t>
-      </w:r>
-      <w:r>
-        <w:t>e password stored in the Atmega162</w:t>
-      </w:r>
-      <w:r>
-        <w:t xml:space="preserve">. </w:t>
-      </w:r>
-      <w:r>
-        <w:t>If password matches the already saved password, display 'O' (for open lock)</w:t>
-      </w:r>
-      <w:r>
-        <w:t>, then it wi</w:t>
-      </w:r>
-      <w:r>
-        <w:t xml:space="preserve">ll display </w:t>
+        <w:t>hen we enter a password, it will match it with the password stored in the Atmega162</w:t>
+      </w:r>
+      <w:r>
+        <w:t>. If password matches the already saved password, display 'O' (for open lock)</w:t>
+      </w:r>
+      <w:r>
+        <w:t xml:space="preserve">, then it will display </w:t>
       </w:r>
       <w:r>
         <w:t xml:space="preserve">an </w:t>
@@ -826,10 +770,7 @@
         <w:t xml:space="preserve"> </w:t>
       </w:r>
       <w:r>
-        <w:t>Password can only</w:t>
-      </w:r>
-      <w:r>
-        <w:t xml:space="preserve"> be entered only when a 'C' is displayed on the d</w:t>
+        <w:t>Password can only be entered only when a 'C' is displayed on the d</w:t>
       </w:r>
       <w:r>
         <w:t xml:space="preserve">isplay, </w:t>
@@ -850,20 +791,16 @@
         <w:t xml:space="preserve"> </w:t>
       </w:r>
       <w:r>
-        <w:t>w</w:t>
-      </w:r>
-      <w:r>
-        <w:t>hen the lock is opened indicated by an 'O' in the seven segment display</w:t>
-      </w:r>
-      <w:r>
-        <w:t>,</w:t>
-      </w:r>
-      <w:r>
-        <w:t xml:space="preserve"> thus making a '</w:t>
-      </w:r>
-      <w:r>
-        <w:t>C' appear on the display again.</w:t>
-      </w:r>
+        <w:t>when the lock is opened indicated by an 'O' in the seven segment display,</w:t>
+      </w:r>
+      <w:r>
+        <w:t xml:space="preserve"> thus making a 'C' appear on the display again.</w:t>
+      </w:r>
+      <w:r>
+        <w:t xml:space="preserve"> There are 3 invalid tries for entering the password in case of invalid count reaching to 3. An LED glows and the lock is disabled for 5 seconds.</w:t>
+      </w:r>
+      <w:bookmarkStart w:id="0" w:name="_GoBack"/>
+      <w:bookmarkEnd w:id="0"/>
     </w:p>
     <w:sectPr>
       <w:pgSz w:w="11906" w:h="16838"/>

</xml_diff>

<commit_message>
evaluation snapshots and video added
</commit_message>
<xml_diff>
--- a/report.docx
+++ b/report.docx
@@ -342,7 +342,7 @@
                 <w:pict>
                   <v:group id="Group 453" o:spid="_x0000_s1026" style="position:absolute;left:0;text-align:left;margin-left:193.95pt;margin-top:0;width:245.15pt;height:11in;z-index:251659264;mso-width-percent:400;mso-height-percent:1000;mso-position-horizontal:right;mso-position-horizontal-relative:page;mso-position-vertical:top;mso-position-vertical-relative:page;mso-width-percent:400;mso-height-percent:1000" coordsize="31136,100584" o:gfxdata="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">
                     <v:rect id="Rectangle 459" o:spid="_x0000_s1027" alt="Light vertical" style="position:absolute;width:1385;height:100584;visibility:visible;mso-wrap-style:square;v-text-anchor:middle" o:gfxdata="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" fillcolor="#a8d08d [1945]" stroked="f" strokecolor="white" strokeweight="1pt">
-                      <v:fill r:id="rId5" o:title="" opacity="52428f" color2="white [3212]" o:opacity2="52428f" type="pattern"/>
+                      <v:fill r:id="rId7" o:title="" opacity="52428f" color2="white [3212]" o:opacity2="52428f" type="pattern"/>
                       <v:shadow color="#d8d8d8" offset="3pt,3pt"/>
                     </v:rect>
                     <v:rect id="Rectangle 460" o:spid="_x0000_s1028" style="position:absolute;left:1246;width:29718;height:100584;visibility:visible;mso-wrap-style:square;v-text-anchor:top" o:gfxdata="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" fillcolor="#375623 [1609]" stroked="f" strokecolor="#d8d8d8"/>
@@ -645,7 +645,7 @@
                         <pic:cNvPicPr/>
                       </pic:nvPicPr>
                       <pic:blipFill>
-                        <a:blip r:embed="rId6">
+                        <a:blip r:embed="rId8">
                           <a:extLst>
                             <a:ext uri="{28A0092B-C50C-407E-A947-70E740481C1C}">
                               <a14:useLocalDpi xmlns:a14="http://schemas.microsoft.com/office/drawing/2010/main" val="0"/>
@@ -799,8 +799,6 @@
       <w:r>
         <w:t xml:space="preserve"> </w:t>
       </w:r>
-      <w:bookmarkStart w:id="0" w:name="_GoBack"/>
-      <w:bookmarkEnd w:id="0"/>
     </w:p>
     <w:p>
       <w:pPr>
@@ -3400,6 +3398,8 @@
         </w:rPr>
         <w:t>++;</w:t>
       </w:r>
+      <w:bookmarkStart w:id="0" w:name="_GoBack"/>
+      <w:bookmarkEnd w:id="0"/>
     </w:p>
     <w:p>
       <w:pPr>
@@ -6649,7 +6649,7 @@
                     <pic:cNvPicPr/>
                   </pic:nvPicPr>
                   <pic:blipFill>
-                    <a:blip r:embed="rId7"/>
+                    <a:blip r:embed="rId9"/>
                     <a:stretch>
                       <a:fillRect/>
                     </a:stretch>
@@ -6693,7 +6693,7 @@
                     <pic:cNvPicPr/>
                   </pic:nvPicPr>
                   <pic:blipFill>
-                    <a:blip r:embed="rId8"/>
+                    <a:blip r:embed="rId10"/>
                     <a:stretch>
                       <a:fillRect/>
                     </a:stretch>
@@ -6715,6 +6715,8 @@
       </w:r>
     </w:p>
     <w:sectPr>
+      <w:headerReference w:type="default" r:id="rId11"/>
+      <w:footerReference w:type="default" r:id="rId12"/>
       <w:pgSz w:w="11906" w:h="16838"/>
       <w:pgMar w:top="1440" w:right="1440" w:bottom="1440" w:left="1440" w:header="720" w:footer="720" w:gutter="0"/>
       <w:pgNumType w:start="0"/>
@@ -6724,6 +6726,167 @@
     </w:sectPr>
   </w:body>
 </w:document>
+</file>
+
+<file path=word/endnotes.xml><?xml version="1.0" encoding="utf-8"?>
+<w:endnotes xmlns:wpc="http://schemas.microsoft.com/office/word/2010/wordprocessingCanvas" xmlns:cx="http://schemas.microsoft.com/office/drawing/2014/chartex" xmlns:mc="http://schemas.openxmlformats.org/markup-compatibility/2006" xmlns:o="urn:schemas-microsoft-com:office:office" xmlns:r="http://schemas.openxmlformats.org/officeDocument/2006/relationships" xmlns:m="http://schemas.openxmlformats.org/officeDocument/2006/math" xmlns:v="urn:schemas-microsoft-com:vml" xmlns:wp14="http://schemas.microsoft.com/office/word/2010/wordprocessingDrawing" xmlns:wp="http://schemas.openxmlformats.org/drawingml/2006/wordprocessingDrawing" xmlns:w10="urn:schemas-microsoft-com:office:word" xmlns:w="http://schemas.openxmlformats.org/wordprocessingml/2006/main" xmlns:w14="http://schemas.microsoft.com/office/word/2010/wordml" xmlns:w15="http://schemas.microsoft.com/office/word/2012/wordml" xmlns:w16se="http://schemas.microsoft.com/office/word/2015/wordml/symex" xmlns:wpg="http://schemas.microsoft.com/office/word/2010/wordprocessingGroup" xmlns:wpi="http://schemas.microsoft.com/office/word/2010/wordprocessingInk" xmlns:wne="http://schemas.microsoft.com/office/word/2006/wordml" xmlns:wps="http://schemas.microsoft.com/office/word/2010/wordprocessingShape" mc:Ignorable="w14 w15 w16se wp14">
+  <w:endnote w:type="separator" w:id="-1">
+    <w:p>
+      <w:pPr>
+        <w:spacing w:after="0" w:line="240" w:lineRule="auto"/>
+      </w:pPr>
+      <w:r>
+        <w:separator/>
+      </w:r>
+    </w:p>
+  </w:endnote>
+  <w:endnote w:type="continuationSeparator" w:id="0">
+    <w:p>
+      <w:pPr>
+        <w:spacing w:after="0" w:line="240" w:lineRule="auto"/>
+      </w:pPr>
+      <w:r>
+        <w:continuationSeparator/>
+      </w:r>
+    </w:p>
+  </w:endnote>
+</w:endnotes>
+</file>
+
+<file path=word/footer1.xml><?xml version="1.0" encoding="utf-8"?>
+<w:ftr xmlns:wpc="http://schemas.microsoft.com/office/word/2010/wordprocessingCanvas" xmlns:cx="http://schemas.microsoft.com/office/drawing/2014/chartex" xmlns:mc="http://schemas.openxmlformats.org/markup-compatibility/2006" xmlns:o="urn:schemas-microsoft-com:office:office" xmlns:r="http://schemas.openxmlformats.org/officeDocument/2006/relationships" xmlns:m="http://schemas.openxmlformats.org/officeDocument/2006/math" xmlns:v="urn:schemas-microsoft-com:vml" xmlns:wp14="http://schemas.microsoft.com/office/word/2010/wordprocessingDrawing" xmlns:wp="http://schemas.openxmlformats.org/drawingml/2006/wordprocessingDrawing" xmlns:w10="urn:schemas-microsoft-com:office:word" xmlns:w="http://schemas.openxmlformats.org/wordprocessingml/2006/main" xmlns:w14="http://schemas.microsoft.com/office/word/2010/wordml" xmlns:w15="http://schemas.microsoft.com/office/word/2012/wordml" xmlns:w16se="http://schemas.microsoft.com/office/word/2015/wordml/symex" xmlns:wpg="http://schemas.microsoft.com/office/word/2010/wordprocessingGroup" xmlns:wpi="http://schemas.microsoft.com/office/word/2010/wordprocessingInk" xmlns:wne="http://schemas.microsoft.com/office/word/2006/wordml" xmlns:wps="http://schemas.microsoft.com/office/word/2010/wordprocessingShape" mc:Ignorable="w14 w15 w16se wp14">
+  <w:sdt>
+    <w:sdtPr>
+      <w:id w:val="1154185386"/>
+      <w:docPartObj>
+        <w:docPartGallery w:val="Page Numbers (Bottom of Page)"/>
+        <w:docPartUnique/>
+      </w:docPartObj>
+    </w:sdtPr>
+    <w:sdtEndPr>
+      <w:rPr>
+        <w:color w:val="7F7F7F" w:themeColor="background1" w:themeShade="7F"/>
+        <w:spacing w:val="60"/>
+      </w:rPr>
+    </w:sdtEndPr>
+    <w:sdtContent>
+      <w:p>
+        <w:pPr>
+          <w:pStyle w:val="Footer"/>
+          <w:pBdr>
+            <w:top w:val="single" w:sz="4" w:space="1" w:color="D9D9D9" w:themeColor="background1" w:themeShade="D9"/>
+          </w:pBdr>
+          <w:jc w:val="right"/>
+        </w:pPr>
+        <w:r>
+          <w:fldChar w:fldCharType="begin"/>
+        </w:r>
+        <w:r>
+          <w:instrText xml:space="preserve"> PAGE   \* MERGEFORMAT </w:instrText>
+        </w:r>
+        <w:r>
+          <w:fldChar w:fldCharType="separate"/>
+        </w:r>
+        <w:r>
+          <w:rPr>
+            <w:noProof/>
+          </w:rPr>
+          <w:t>2</w:t>
+        </w:r>
+        <w:r>
+          <w:rPr>
+            <w:noProof/>
+          </w:rPr>
+          <w:fldChar w:fldCharType="end"/>
+        </w:r>
+        <w:r>
+          <w:t xml:space="preserve"> | </w:t>
+        </w:r>
+        <w:r>
+          <w:rPr>
+            <w:color w:val="7F7F7F" w:themeColor="background1" w:themeShade="7F"/>
+            <w:spacing w:val="60"/>
+          </w:rPr>
+          <w:t>Page</w:t>
+        </w:r>
+      </w:p>
+    </w:sdtContent>
+  </w:sdt>
+  <w:p>
+    <w:pPr>
+      <w:pStyle w:val="Footer"/>
+    </w:pPr>
+  </w:p>
+</w:ftr>
+</file>
+
+<file path=word/footnotes.xml><?xml version="1.0" encoding="utf-8"?>
+<w:footnotes xmlns:wpc="http://schemas.microsoft.com/office/word/2010/wordprocessingCanvas" xmlns:cx="http://schemas.microsoft.com/office/drawing/2014/chartex" xmlns:mc="http://schemas.openxmlformats.org/markup-compatibility/2006" xmlns:o="urn:schemas-microsoft-com:office:office" xmlns:r="http://schemas.openxmlformats.org/officeDocument/2006/relationships" xmlns:m="http://schemas.openxmlformats.org/officeDocument/2006/math" xmlns:v="urn:schemas-microsoft-com:vml" xmlns:wp14="http://schemas.microsoft.com/office/word/2010/wordprocessingDrawing" xmlns:wp="http://schemas.openxmlformats.org/drawingml/2006/wordprocessingDrawing" xmlns:w10="urn:schemas-microsoft-com:office:word" xmlns:w="http://schemas.openxmlformats.org/wordprocessingml/2006/main" xmlns:w14="http://schemas.microsoft.com/office/word/2010/wordml" xmlns:w15="http://schemas.microsoft.com/office/word/2012/wordml" xmlns:w16se="http://schemas.microsoft.com/office/word/2015/wordml/symex" xmlns:wpg="http://schemas.microsoft.com/office/word/2010/wordprocessingGroup" xmlns:wpi="http://schemas.microsoft.com/office/word/2010/wordprocessingInk" xmlns:wne="http://schemas.microsoft.com/office/word/2006/wordml" xmlns:wps="http://schemas.microsoft.com/office/word/2010/wordprocessingShape" mc:Ignorable="w14 w15 w16se wp14">
+  <w:footnote w:type="separator" w:id="-1">
+    <w:p>
+      <w:pPr>
+        <w:spacing w:after="0" w:line="240" w:lineRule="auto"/>
+      </w:pPr>
+      <w:r>
+        <w:separator/>
+      </w:r>
+    </w:p>
+  </w:footnote>
+  <w:footnote w:type="continuationSeparator" w:id="0">
+    <w:p>
+      <w:pPr>
+        <w:spacing w:after="0" w:line="240" w:lineRule="auto"/>
+      </w:pPr>
+      <w:r>
+        <w:continuationSeparator/>
+      </w:r>
+    </w:p>
+  </w:footnote>
+</w:footnotes>
+</file>
+
+<file path=word/header1.xml><?xml version="1.0" encoding="utf-8"?>
+<w:hdr xmlns:wpc="http://schemas.microsoft.com/office/word/2010/wordprocessingCanvas" xmlns:cx="http://schemas.microsoft.com/office/drawing/2014/chartex" xmlns:mc="http://schemas.openxmlformats.org/markup-compatibility/2006" xmlns:o="urn:schemas-microsoft-com:office:office" xmlns:r="http://schemas.openxmlformats.org/officeDocument/2006/relationships" xmlns:m="http://schemas.openxmlformats.org/officeDocument/2006/math" xmlns:v="urn:schemas-microsoft-com:vml" xmlns:wp14="http://schemas.microsoft.com/office/word/2010/wordprocessingDrawing" xmlns:wp="http://schemas.openxmlformats.org/drawingml/2006/wordprocessingDrawing" xmlns:w10="urn:schemas-microsoft-com:office:word" xmlns:w="http://schemas.openxmlformats.org/wordprocessingml/2006/main" xmlns:w14="http://schemas.microsoft.com/office/word/2010/wordml" xmlns:w15="http://schemas.microsoft.com/office/word/2012/wordml" xmlns:w16se="http://schemas.microsoft.com/office/word/2015/wordml/symex" xmlns:wpg="http://schemas.microsoft.com/office/word/2010/wordprocessingGroup" xmlns:wpi="http://schemas.microsoft.com/office/word/2010/wordprocessingInk" xmlns:wne="http://schemas.microsoft.com/office/word/2006/wordml" xmlns:wps="http://schemas.microsoft.com/office/word/2010/wordprocessingShape" mc:Ignorable="w14 w15 w16se wp14">
+  <w:p>
+    <w:pPr>
+      <w:pStyle w:val="Header"/>
+    </w:pPr>
+    <w:r>
+      <w:t xml:space="preserve">Cs-18118 </w:t>
+    </w:r>
+    <w:proofErr w:type="spellStart"/>
+    <w:r>
+      <w:t>Misha</w:t>
+    </w:r>
+    <w:proofErr w:type="spellEnd"/>
+    <w:r>
+      <w:t xml:space="preserve"> Akram</w:t>
+    </w:r>
+    <w:r>
+      <w:ptab w:relativeTo="margin" w:alignment="center" w:leader="none"/>
+    </w:r>
+    <w:r>
+      <w:t xml:space="preserve">CS-301 </w:t>
+    </w:r>
+    <w:r>
+      <w:t>MBSD CEP</w:t>
+    </w:r>
+    <w:r>
+      <w:ptab w:relativeTo="margin" w:alignment="right" w:leader="none"/>
+    </w:r>
+    <w:r>
+      <w:t xml:space="preserve">cs-18123 </w:t>
+    </w:r>
+    <w:proofErr w:type="spellStart"/>
+    <w:r>
+      <w:t>Iqra</w:t>
+    </w:r>
+    <w:proofErr w:type="spellEnd"/>
+    <w:r>
+      <w:t xml:space="preserve"> Irfan</w:t>
+    </w:r>
+  </w:p>
+</w:hdr>
 </file>
 
 <file path=word/styles.xml><?xml version="1.0" encoding="utf-8"?>
@@ -7241,7 +7404,562 @@
       <w:szCs w:val="32"/>
     </w:rPr>
   </w:style>
+  <w:style w:type="paragraph" w:styleId="Header">
+    <w:name w:val="header"/>
+    <w:basedOn w:val="Normal"/>
+    <w:link w:val="HeaderChar"/>
+    <w:uiPriority w:val="99"/>
+    <w:unhideWhenUsed/>
+    <w:rsid w:val="00716647"/>
+    <w:pPr>
+      <w:tabs>
+        <w:tab w:val="center" w:pos="4513"/>
+        <w:tab w:val="right" w:pos="9026"/>
+      </w:tabs>
+      <w:spacing w:after="0" w:line="240" w:lineRule="auto"/>
+    </w:pPr>
+  </w:style>
+  <w:style w:type="character" w:customStyle="1" w:styleId="HeaderChar">
+    <w:name w:val="Header Char"/>
+    <w:basedOn w:val="DefaultParagraphFont"/>
+    <w:link w:val="Header"/>
+    <w:uiPriority w:val="99"/>
+    <w:rsid w:val="00716647"/>
+  </w:style>
+  <w:style w:type="paragraph" w:styleId="Footer">
+    <w:name w:val="footer"/>
+    <w:basedOn w:val="Normal"/>
+    <w:link w:val="FooterChar"/>
+    <w:uiPriority w:val="99"/>
+    <w:unhideWhenUsed/>
+    <w:rsid w:val="00716647"/>
+    <w:pPr>
+      <w:tabs>
+        <w:tab w:val="center" w:pos="4513"/>
+        <w:tab w:val="right" w:pos="9026"/>
+      </w:tabs>
+      <w:spacing w:after="0" w:line="240" w:lineRule="auto"/>
+    </w:pPr>
+  </w:style>
+  <w:style w:type="character" w:customStyle="1" w:styleId="FooterChar">
+    <w:name w:val="Footer Char"/>
+    <w:basedOn w:val="DefaultParagraphFont"/>
+    <w:link w:val="Footer"/>
+    <w:uiPriority w:val="99"/>
+    <w:rsid w:val="00716647"/>
+  </w:style>
 </w:styles>
+</file>
+
+<file path=word/glossary/document.xml><?xml version="1.0" encoding="utf-8"?>
+<w:glossaryDocument xmlns:wpc="http://schemas.microsoft.com/office/word/2010/wordprocessingCanvas" xmlns:cx="http://schemas.microsoft.com/office/drawing/2014/chartex" xmlns:mc="http://schemas.openxmlformats.org/markup-compatibility/2006" xmlns:o="urn:schemas-microsoft-com:office:office" xmlns:r="http://schemas.openxmlformats.org/officeDocument/2006/relationships" xmlns:m="http://schemas.openxmlformats.org/officeDocument/2006/math" xmlns:v="urn:schemas-microsoft-com:vml" xmlns:wp14="http://schemas.microsoft.com/office/word/2010/wordprocessingDrawing" xmlns:wp="http://schemas.openxmlformats.org/drawingml/2006/wordprocessingDrawing" xmlns:w10="urn:schemas-microsoft-com:office:word" xmlns:w="http://schemas.openxmlformats.org/wordprocessingml/2006/main" xmlns:w14="http://schemas.microsoft.com/office/word/2010/wordml" xmlns:w15="http://schemas.microsoft.com/office/word/2012/wordml" xmlns:w16se="http://schemas.microsoft.com/office/word/2015/wordml/symex" xmlns:wpg="http://schemas.microsoft.com/office/word/2010/wordprocessingGroup" xmlns:wpi="http://schemas.microsoft.com/office/word/2010/wordprocessingInk" xmlns:wne="http://schemas.microsoft.com/office/word/2006/wordml" xmlns:wps="http://schemas.microsoft.com/office/word/2010/wordprocessingShape" mc:Ignorable="w14 w15 w16se wp14"/>
+</file>
+
+<file path=word/glossary/fontTable.xml><?xml version="1.0" encoding="utf-8"?>
+<w:fonts xmlns:mc="http://schemas.openxmlformats.org/markup-compatibility/2006" xmlns:r="http://schemas.openxmlformats.org/officeDocument/2006/relationships" xmlns:w="http://schemas.openxmlformats.org/wordprocessingml/2006/main" xmlns:w14="http://schemas.microsoft.com/office/word/2010/wordml" xmlns:w15="http://schemas.microsoft.com/office/word/2012/wordml" xmlns:w16se="http://schemas.microsoft.com/office/word/2015/wordml/symex" mc:Ignorable="w14 w15 w16se">
+  <w:font w:name="Calibri">
+    <w:panose1 w:val="020F0502020204030204"/>
+    <w:charset w:val="00"/>
+    <w:family w:val="swiss"/>
+    <w:pitch w:val="variable"/>
+    <w:sig w:usb0="E4002EFF" w:usb1="C000247B" w:usb2="00000009" w:usb3="00000000" w:csb0="000001FF" w:csb1="00000000"/>
+  </w:font>
+  <w:font w:name="Times New Roman">
+    <w:panose1 w:val="02020603050405020304"/>
+    <w:charset w:val="00"/>
+    <w:family w:val="roman"/>
+    <w:pitch w:val="variable"/>
+    <w:sig w:usb0="E0002EFF" w:usb1="C000785B" w:usb2="00000009" w:usb3="00000000" w:csb0="000001FF" w:csb1="00000000"/>
+  </w:font>
+  <w:font w:name="Calibri Light">
+    <w:panose1 w:val="020F0302020204030204"/>
+    <w:charset w:val="00"/>
+    <w:family w:val="swiss"/>
+    <w:pitch w:val="variable"/>
+    <w:sig w:usb0="E4002EFF" w:usb1="C000247B" w:usb2="00000009" w:usb3="00000000" w:csb0="000001FF" w:csb1="00000000"/>
+  </w:font>
+  <w:font w:name="Consolas">
+    <w:panose1 w:val="020B0609020204030204"/>
+    <w:charset w:val="00"/>
+    <w:family w:val="modern"/>
+    <w:pitch w:val="fixed"/>
+    <w:sig w:usb0="E00006FF" w:usb1="0000FCFF" w:usb2="00000001" w:usb3="00000000" w:csb0="0000019F" w:csb1="00000000"/>
+  </w:font>
+</w:fonts>
+</file>
+
+<file path=word/glossary/settings.xml><?xml version="1.0" encoding="utf-8"?>
+<w:settings xmlns:mc="http://schemas.openxmlformats.org/markup-compatibility/2006" xmlns:o="urn:schemas-microsoft-com:office:office" xmlns:r="http://schemas.openxmlformats.org/officeDocument/2006/relationships" xmlns:m="http://schemas.openxmlformats.org/officeDocument/2006/math" xmlns:v="urn:schemas-microsoft-com:vml" xmlns:w10="urn:schemas-microsoft-com:office:word" xmlns:w="http://schemas.openxmlformats.org/wordprocessingml/2006/main" xmlns:w14="http://schemas.microsoft.com/office/word/2010/wordml" xmlns:w15="http://schemas.microsoft.com/office/word/2012/wordml" xmlns:w16se="http://schemas.microsoft.com/office/word/2015/wordml/symex" xmlns:sl="http://schemas.openxmlformats.org/schemaLibrary/2006/main" mc:Ignorable="w14 w15 w16se">
+  <w:view w:val="normal"/>
+  <w:defaultTabStop w:val="720"/>
+  <w:characterSpacingControl w:val="doNotCompress"/>
+  <w:compat>
+    <w:useFELayout/>
+    <w:compatSetting w:name="compatibilityMode" w:uri="http://schemas.microsoft.com/office/word" w:val="15"/>
+    <w:compatSetting w:name="overrideTableStyleFontSizeAndJustification" w:uri="http://schemas.microsoft.com/office/word" w:val="1"/>
+    <w:compatSetting w:name="enableOpenTypeFeatures" w:uri="http://schemas.microsoft.com/office/word" w:val="1"/>
+    <w:compatSetting w:name="doNotFlipMirrorIndents" w:uri="http://schemas.microsoft.com/office/word" w:val="1"/>
+    <w:compatSetting w:name="differentiateMultirowTableHeaders" w:uri="http://schemas.microsoft.com/office/word" w:val="1"/>
+  </w:compat>
+  <w:rsids>
+    <w:rsidRoot w:val="00F40E71"/>
+    <w:rsid w:val="001F3666"/>
+    <w:rsid w:val="00F40E71"/>
+  </w:rsids>
+  <m:mathPr>
+    <m:mathFont m:val="Cambria Math"/>
+    <m:brkBin m:val="before"/>
+    <m:brkBinSub m:val="--"/>
+    <m:smallFrac m:val="0"/>
+    <m:dispDef/>
+    <m:lMargin m:val="0"/>
+    <m:rMargin m:val="0"/>
+    <m:defJc m:val="centerGroup"/>
+    <m:wrapIndent m:val="1440"/>
+    <m:intLim m:val="subSup"/>
+    <m:naryLim m:val="undOvr"/>
+  </m:mathPr>
+  <w:themeFontLang w:val="en-GB"/>
+  <w:clrSchemeMapping w:bg1="light1" w:t1="dark1" w:bg2="light2" w:t2="dark2" w:accent1="accent1" w:accent2="accent2" w:accent3="accent3" w:accent4="accent4" w:accent5="accent5" w:accent6="accent6" w:hyperlink="hyperlink" w:followedHyperlink="followedHyperlink"/>
+  <w:decimalSymbol w:val="."/>
+  <w:listSeparator w:val=","/>
+  <w15:chartTrackingRefBased/>
+</w:settings>
+</file>
+
+<file path=word/glossary/styles.xml><?xml version="1.0" encoding="utf-8"?>
+<w:styles xmlns:mc="http://schemas.openxmlformats.org/markup-compatibility/2006" xmlns:r="http://schemas.openxmlformats.org/officeDocument/2006/relationships" xmlns:w="http://schemas.openxmlformats.org/wordprocessingml/2006/main" xmlns:w14="http://schemas.microsoft.com/office/word/2010/wordml" xmlns:w15="http://schemas.microsoft.com/office/word/2012/wordml" xmlns:w16se="http://schemas.microsoft.com/office/word/2015/wordml/symex" mc:Ignorable="w14 w15 w16se">
+  <w:docDefaults>
+    <w:rPrDefault>
+      <w:rPr>
+        <w:rFonts w:asciiTheme="minorHAnsi" w:eastAsiaTheme="minorEastAsia" w:hAnsiTheme="minorHAnsi" w:cstheme="minorBidi"/>
+        <w:sz w:val="22"/>
+        <w:szCs w:val="22"/>
+        <w:lang w:val="en-GB" w:eastAsia="en-GB" w:bidi="ar-SA"/>
+      </w:rPr>
+    </w:rPrDefault>
+    <w:pPrDefault>
+      <w:pPr>
+        <w:spacing w:after="160" w:line="259" w:lineRule="auto"/>
+      </w:pPr>
+    </w:pPrDefault>
+  </w:docDefaults>
+  <w:latentStyles w:defLockedState="0" w:defUIPriority="99" w:defSemiHidden="0" w:defUnhideWhenUsed="0" w:defQFormat="0" w:count="371">
+    <w:lsdException w:name="Normal" w:uiPriority="0" w:qFormat="1"/>
+    <w:lsdException w:name="heading 1" w:uiPriority="9" w:qFormat="1"/>
+    <w:lsdException w:name="heading 2" w:semiHidden="1" w:uiPriority="9" w:unhideWhenUsed="1" w:qFormat="1"/>
+    <w:lsdException w:name="heading 3" w:semiHidden="1" w:uiPriority="9" w:unhideWhenUsed="1" w:qFormat="1"/>
+    <w:lsdException w:name="heading 4" w:semiHidden="1" w:uiPriority="9" w:unhideWhenUsed="1" w:qFormat="1"/>
+    <w:lsdException w:name="heading 5" w:semiHidden="1" w:uiPriority="9" w:unhideWhenUsed="1" w:qFormat="1"/>
+    <w:lsdException w:name="heading 6" w:semiHidden="1" w:uiPriority="9" w:unhideWhenUsed="1" w:qFormat="1"/>
+    <w:lsdException w:name="heading 7" w:semiHidden="1" w:uiPriority="9" w:unhideWhenUsed="1" w:qFormat="1"/>
+    <w:lsdException w:name="heading 8" w:semiHidden="1" w:uiPriority="9" w:unhideWhenUsed="1" w:qFormat="1"/>
+    <w:lsdException w:name="heading 9" w:semiHidden="1" w:uiPriority="9" w:unhideWhenUsed="1" w:qFormat="1"/>
+    <w:lsdException w:name="index 1" w:semiHidden="1" w:unhideWhenUsed="1"/>
+    <w:lsdException w:name="index 2" w:semiHidden="1" w:unhideWhenUsed="1"/>
+    <w:lsdException w:name="index 3" w:semiHidden="1" w:unhideWhenUsed="1"/>
+    <w:lsdException w:name="index 4" w:semiHidden="1" w:unhideWhenUsed="1"/>
+    <w:lsdException w:name="index 5" w:semiHidden="1" w:unhideWhenUsed="1"/>
+    <w:lsdException w:name="index 6" w:semiHidden="1" w:unhideWhenUsed="1"/>
+    <w:lsdException w:name="index 7" w:semiHidden="1" w:unhideWhenUsed="1"/>
+    <w:lsdException w:name="index 8" w:semiHidden="1" w:unhideWhenUsed="1"/>
+    <w:lsdException w:name="index 9" w:semiHidden="1" w:unhideWhenUsed="1"/>
+    <w:lsdException w:name="toc 1" w:semiHidden="1" w:uiPriority="39" w:unhideWhenUsed="1"/>
+    <w:lsdException w:name="toc 2" w:semiHidden="1" w:uiPriority="39" w:unhideWhenUsed="1"/>
+    <w:lsdException w:name="toc 3" w:semiHidden="1" w:uiPriority="39" w:unhideWhenUsed="1"/>
+    <w:lsdException w:name="toc 4" w:semiHidden="1" w:uiPriority="39" w:unhideWhenUsed="1"/>
+    <w:lsdException w:name="toc 5" w:semiHidden="1" w:uiPriority="39" w:unhideWhenUsed="1"/>
+    <w:lsdException w:name="toc 6" w:semiHidden="1" w:uiPriority="39" w:unhideWhenUsed="1"/>
+    <w:lsdException w:name="toc 7" w:semiHidden="1" w:uiPriority="39" w:unhideWhenUsed="1"/>
+    <w:lsdException w:name="toc 8" w:semiHidden="1" w:uiPriority="39" w:unhideWhenUsed="1"/>
+    <w:lsdException w:name="toc 9" w:semiHidden="1" w:uiPriority="39" w:unhideWhenUsed="1"/>
+    <w:lsdException w:name="Normal Indent" w:semiHidden="1" w:unhideWhenUsed="1"/>
+    <w:lsdException w:name="footnote text" w:semiHidden="1" w:unhideWhenUsed="1"/>
+    <w:lsdException w:name="annotation text" w:semiHidden="1" w:unhideWhenUsed="1"/>
+    <w:lsdException w:name="header" w:semiHidden="1" w:unhideWhenUsed="1"/>
+    <w:lsdException w:name="footer" w:semiHidden="1" w:unhideWhenUsed="1"/>
+    <w:lsdException w:name="index heading" w:semiHidden="1" w:unhideWhenUsed="1"/>
+    <w:lsdException w:name="caption" w:semiHidden="1" w:uiPriority="35" w:unhideWhenUsed="1" w:qFormat="1"/>
+    <w:lsdException w:name="table of figures" w:semiHidden="1" w:unhideWhenUsed="1"/>
+    <w:lsdException w:name="envelope address" w:semiHidden="1" w:unhideWhenUsed="1"/>
+    <w:lsdException w:name="envelope return" w:semiHidden="1" w:unhideWhenUsed="1"/>
+    <w:lsdException w:name="footnote reference" w:semiHidden="1" w:unhideWhenUsed="1"/>
+    <w:lsdException w:name="annotation reference" w:semiHidden="1" w:unhideWhenUsed="1"/>
+    <w:lsdException w:name="line number" w:semiHidden="1" w:unhideWhenUsed="1"/>
+    <w:lsdException w:name="page number" w:semiHidden="1" w:unhideWhenUsed="1"/>
+    <w:lsdException w:name="endnote reference" w:semiHidden="1" w:unhideWhenUsed="1"/>
+    <w:lsdException w:name="endnote text" w:semiHidden="1" w:unhideWhenUsed="1"/>
+    <w:lsdException w:name="table of authorities" w:semiHidden="1" w:unhideWhenUsed="1"/>
+    <w:lsdException w:name="macro" w:semiHidden="1" w:unhideWhenUsed="1"/>
+    <w:lsdException w:name="toa heading" w:semiHidden="1" w:unhideWhenUsed="1"/>
+    <w:lsdException w:name="List" w:semiHidden="1" w:unhideWhenUsed="1"/>
+    <w:lsdException w:name="List Bullet" w:semiHidden="1" w:unhideWhenUsed="1"/>
+    <w:lsdException w:name="List Number" w:semiHidden="1" w:unhideWhenUsed="1"/>
+    <w:lsdException w:name="List 2" w:semiHidden="1" w:unhideWhenUsed="1"/>
+    <w:lsdException w:name="List 3" w:semiHidden="1" w:unhideWhenUsed="1"/>
+    <w:lsdException w:name="List 4" w:semiHidden="1" w:unhideWhenUsed="1"/>
+    <w:lsdException w:name="List 5" w:semiHidden="1" w:unhideWhenUsed="1"/>
+    <w:lsdException w:name="List Bullet 2" w:semiHidden="1" w:unhideWhenUsed="1"/>
+    <w:lsdException w:name="List Bullet 3" w:semiHidden="1" w:unhideWhenUsed="1"/>
+    <w:lsdException w:name="List Bullet 4" w:semiHidden="1" w:unhideWhenUsed="1"/>
+    <w:lsdException w:name="List Bullet 5" w:semiHidden="1" w:unhideWhenUsed="1"/>
+    <w:lsdException w:name="List Number 2" w:semiHidden="1" w:unhideWhenUsed="1"/>
+    <w:lsdException w:name="List Number 3" w:semiHidden="1" w:unhideWhenUsed="1"/>
+    <w:lsdException w:name="List Number 4" w:semiHidden="1" w:unhideWhenUsed="1"/>
+    <w:lsdException w:name="List Number 5" w:semiHidden="1" w:unhideWhenUsed="1"/>
+    <w:lsdException w:name="Title" w:uiPriority="10" w:qFormat="1"/>
+    <w:lsdException w:name="Closing" w:semiHidden="1" w:unhideWhenUsed="1"/>
+    <w:lsdException w:name="Signature" w:semiHidden="1" w:unhideWhenUsed="1"/>
+    <w:lsdException w:name="Default Paragraph Font" w:semiHidden="1" w:uiPriority="1" w:unhideWhenUsed="1"/>
+    <w:lsdException w:name="Body Text" w:semiHidden="1" w:unhideWhenUsed="1"/>
+    <w:lsdException w:name="Body Text Indent" w:semiHidden="1" w:unhideWhenUsed="1"/>
+    <w:lsdException w:name="List Continue" w:semiHidden="1" w:unhideWhenUsed="1"/>
+    <w:lsdException w:name="List Continue 2" w:semiHidden="1" w:unhideWhenUsed="1"/>
+    <w:lsdException w:name="List Continue 3" w:semiHidden="1" w:unhideWhenUsed="1"/>
+    <w:lsdException w:name="List Continue 4" w:semiHidden="1" w:unhideWhenUsed="1"/>
+    <w:lsdException w:name="List Continue 5" w:semiHidden="1" w:unhideWhenUsed="1"/>
+    <w:lsdException w:name="Message Header" w:semiHidden="1" w:unhideWhenUsed="1"/>
+    <w:lsdException w:name="Subtitle" w:uiPriority="11" w:qFormat="1"/>
+    <w:lsdException w:name="Salutation" w:semiHidden="1" w:unhideWhenUsed="1"/>
+    <w:lsdException w:name="Date" w:semiHidden="1" w:unhideWhenUsed="1"/>
+    <w:lsdException w:name="Body Text First Indent" w:semiHidden="1" w:unhideWhenUsed="1"/>
+    <w:lsdException w:name="Body Text First Indent 2" w:semiHidden="1" w:unhideWhenUsed="1"/>
+    <w:lsdException w:name="Note Heading" w:semiHidden="1" w:unhideWhenUsed="1"/>
+    <w:lsdException w:name="Body Text 2" w:semiHidden="1" w:unhideWhenUsed="1"/>
+    <w:lsdException w:name="Body Text 3" w:semiHidden="1" w:unhideWhenUsed="1"/>
+    <w:lsdException w:name="Body Text Indent 2" w:semiHidden="1" w:unhideWhenUsed="1"/>
+    <w:lsdException w:name="Body Text Indent 3" w:semiHidden="1" w:unhideWhenUsed="1"/>
+    <w:lsdException w:name="Block Text" w:semiHidden="1" w:unhideWhenUsed="1"/>
+    <w:lsdException w:name="Hyperlink" w:semiHidden="1" w:unhideWhenUsed="1"/>
+    <w:lsdException w:name="FollowedHyperlink" w:semiHidden="1" w:unhideWhenUsed="1"/>
+    <w:lsdException w:name="Strong" w:uiPriority="22" w:qFormat="1"/>
+    <w:lsdException w:name="Emphasis" w:uiPriority="20" w:qFormat="1"/>
+    <w:lsdException w:name="Document Map" w:semiHidden="1" w:unhideWhenUsed="1"/>
+    <w:lsdException w:name="Plain Text" w:semiHidden="1" w:unhideWhenUsed="1"/>
+    <w:lsdException w:name="E-mail Signature" w:semiHidden="1" w:unhideWhenUsed="1"/>
+    <w:lsdException w:name="HTML Top of Form" w:semiHidden="1" w:unhideWhenUsed="1"/>
+    <w:lsdException w:name="HTML Bottom of Form" w:semiHidden="1" w:unhideWhenUsed="1"/>
+    <w:lsdException w:name="Normal (Web)" w:semiHidden="1" w:unhideWhenUsed="1"/>
+    <w:lsdException w:name="HTML Acronym" w:semiHidden="1" w:unhideWhenUsed="1"/>
+    <w:lsdException w:name="HTML Address" w:semiHidden="1" w:unhideWhenUsed="1"/>
+    <w:lsdException w:name="HTML Cite" w:semiHidden="1" w:unhideWhenUsed="1"/>
+    <w:lsdException w:name="HTML Code" w:semiHidden="1" w:unhideWhenUsed="1"/>
+    <w:lsdException w:name="HTML Definition" w:semiHidden="1" w:unhideWhenUsed="1"/>
+    <w:lsdException w:name="HTML Keyboard" w:semiHidden="1" w:unhideWhenUsed="1"/>
+    <w:lsdException w:name="HTML Preformatted" w:semiHidden="1" w:unhideWhenUsed="1"/>
+    <w:lsdException w:name="HTML Sample" w:semiHidden="1" w:unhideWhenUsed="1"/>
+    <w:lsdException w:name="HTML Typewriter" w:semiHidden="1" w:unhideWhenUsed="1"/>
+    <w:lsdException w:name="HTML Variable" w:semiHidden="1" w:unhideWhenUsed="1"/>
+    <w:lsdException w:name="Normal Table" w:semiHidden="1" w:unhideWhenUsed="1"/>
+    <w:lsdException w:name="annotation subject" w:semiHidden="1" w:unhideWhenUsed="1"/>
+    <w:lsdException w:name="No List" w:semiHidden="1" w:unhideWhenUsed="1"/>
+    <w:lsdException w:name="Outline List 1" w:semiHidden="1" w:unhideWhenUsed="1"/>
+    <w:lsdException w:name="Outline List 2" w:semiHidden="1" w:unhideWhenUsed="1"/>
+    <w:lsdException w:name="Outline List 3" w:semiHidden="1" w:unhideWhenUsed="1"/>
+    <w:lsdException w:name="Table Simple 1" w:semiHidden="1" w:unhideWhenUsed="1"/>
+    <w:lsdException w:name="Table Simple 2" w:semiHidden="1" w:unhideWhenUsed="1"/>
+    <w:lsdException w:name="Table Simple 3" w:semiHidden="1" w:unhideWhenUsed="1"/>
+    <w:lsdException w:name="Table Classic 1" w:semiHidden="1" w:unhideWhenUsed="1"/>
+    <w:lsdException w:name="Table Classic 2" w:semiHidden="1" w:unhideWhenUsed="1"/>
+    <w:lsdException w:name="Table Classic 3" w:semiHidden="1" w:unhideWhenUsed="1"/>
+    <w:lsdException w:name="Table Classic 4" w:semiHidden="1" w:unhideWhenUsed="1"/>
+    <w:lsdException w:name="Table Colorful 1" w:semiHidden="1" w:unhideWhenUsed="1"/>
+    <w:lsdException w:name="Table Colorful 2" w:semiHidden="1" w:unhideWhenUsed="1"/>
+    <w:lsdException w:name="Table Colorful 3" w:semiHidden="1" w:unhideWhenUsed="1"/>
+    <w:lsdException w:name="Table Columns 1" w:semiHidden="1" w:unhideWhenUsed="1"/>
+    <w:lsdException w:name="Table Columns 2" w:semiHidden="1" w:unhideWhenUsed="1"/>
+    <w:lsdException w:name="Table Columns 3" w:semiHidden="1" w:unhideWhenUsed="1"/>
+    <w:lsdException w:name="Table Columns 4" w:semiHidden="1" w:unhideWhenUsed="1"/>
+    <w:lsdException w:name="Table Columns 5" w:semiHidden="1" w:unhideWhenUsed="1"/>
+    <w:lsdException w:name="Table Grid 1" w:semiHidden="1" w:unhideWhenUsed="1"/>
+    <w:lsdException w:name="Table Grid 2" w:semiHidden="1" w:unhideWhenUsed="1"/>
+    <w:lsdException w:name="Table Grid 3" w:semiHidden="1" w:unhideWhenUsed="1"/>
+    <w:lsdException w:name="Table Grid 4" w:semiHidden="1" w:unhideWhenUsed="1"/>
+    <w:lsdException w:name="Table Grid 5" w:semiHidden="1" w:unhideWhenUsed="1"/>
+    <w:lsdException w:name="Table Grid 6" w:semiHidden="1" w:unhideWhenUsed="1"/>
+    <w:lsdException w:name="Table Grid 7" w:semiHidden="1" w:unhideWhenUsed="1"/>
+    <w:lsdException w:name="Table Grid 8" w:semiHidden="1" w:unhideWhenUsed="1"/>
+    <w:lsdException w:name="Table List 1" w:semiHidden="1" w:unhideWhenUsed="1"/>
+    <w:lsdException w:name="Table List 2" w:semiHidden="1" w:unhideWhenUsed="1"/>
+    <w:lsdException w:name="Table List 3" w:semiHidden="1" w:unhideWhenUsed="1"/>
+    <w:lsdException w:name="Table List 4" w:semiHidden="1" w:unhideWhenUsed="1"/>
+    <w:lsdException w:name="Table List 5" w:semiHidden="1" w:unhideWhenUsed="1"/>
+    <w:lsdException w:name="Table List 6" w:semiHidden="1" w:unhideWhenUsed="1"/>
+    <w:lsdException w:name="Table List 7" w:semiHidden="1" w:unhideWhenUsed="1"/>
+    <w:lsdException w:name="Table List 8" w:semiHidden="1" w:unhideWhenUsed="1"/>
+    <w:lsdException w:name="Table 3D effects 1" w:semiHidden="1" w:unhideWhenUsed="1"/>
+    <w:lsdException w:name="Table 3D effects 2" w:semiHidden="1" w:unhideWhenUsed="1"/>
+    <w:lsdException w:name="Table 3D effects 3" w:semiHidden="1" w:unhideWhenUsed="1"/>
+    <w:lsdException w:name="Table Contemporary" w:semiHidden="1" w:unhideWhenUsed="1"/>
+    <w:lsdException w:name="Table Elegant" w:semiHidden="1" w:unhideWhenUsed="1"/>
+    <w:lsdException w:name="Table Professional" w:semiHidden="1" w:unhideWhenUsed="1"/>
+    <w:lsdException w:name="Table Subtle 1" w:semiHidden="1" w:unhideWhenUsed="1"/>
+    <w:lsdException w:name="Table Subtle 2" w:semiHidden="1" w:unhideWhenUsed="1"/>
+    <w:lsdException w:name="Table Web 1" w:semiHidden="1" w:unhideWhenUsed="1"/>
+    <w:lsdException w:name="Table Web 2" w:semiHidden="1" w:unhideWhenUsed="1"/>
+    <w:lsdException w:name="Table Web 3" w:semiHidden="1" w:unhideWhenUsed="1"/>
+    <w:lsdException w:name="Balloon Text" w:semiHidden="1" w:unhideWhenUsed="1"/>
+    <w:lsdException w:name="Table Grid" w:uiPriority="39"/>
+    <w:lsdException w:name="Table Theme" w:semiHidden="1" w:unhideWhenUsed="1"/>
+    <w:lsdException w:name="Placeholder Text" w:semiHidden="1"/>
+    <w:lsdException w:name="No Spacing" w:uiPriority="1" w:qFormat="1"/>
+    <w:lsdException w:name="Light Shading" w:uiPriority="60"/>
+    <w:lsdException w:name="Light List" w:uiPriority="61"/>
+    <w:lsdException w:name="Light Grid" w:uiPriority="62"/>
+    <w:lsdException w:name="Medium Shading 1" w:uiPriority="63"/>
+    <w:lsdException w:name="Medium Shading 2" w:uiPriority="64"/>
+    <w:lsdException w:name="Medium List 1" w:uiPriority="65"/>
+    <w:lsdException w:name="Medium List 2" w:uiPriority="66"/>
+    <w:lsdException w:name="Medium Grid 1" w:uiPriority="67"/>
+    <w:lsdException w:name="Medium Grid 2" w:uiPriority="68"/>
+    <w:lsdException w:name="Medium Grid 3" w:uiPriority="69"/>
+    <w:lsdException w:name="Dark List" w:uiPriority="70"/>
+    <w:lsdException w:name="Colorful Shading" w:uiPriority="71"/>
+    <w:lsdException w:name="Colorful List" w:uiPriority="72"/>
+    <w:lsdException w:name="Colorful Grid" w:uiPriority="73"/>
+    <w:lsdException w:name="Light Shading Accent 1" w:uiPriority="60"/>
+    <w:lsdException w:name="Light List Accent 1" w:uiPriority="61"/>
+    <w:lsdException w:name="Light Grid Accent 1" w:uiPriority="62"/>
+    <w:lsdException w:name="Medium Shading 1 Accent 1" w:uiPriority="63"/>
+    <w:lsdException w:name="Medium Shading 2 Accent 1" w:uiPriority="64"/>
+    <w:lsdException w:name="Medium List 1 Accent 1" w:uiPriority="65"/>
+    <w:lsdException w:name="Revision" w:semiHidden="1"/>
+    <w:lsdException w:name="List Paragraph" w:uiPriority="34" w:qFormat="1"/>
+    <w:lsdException w:name="Quote" w:uiPriority="29" w:qFormat="1"/>
+    <w:lsdException w:name="Intense Quote" w:uiPriority="30" w:qFormat="1"/>
+    <w:lsdException w:name="Medium List 2 Accent 1" w:uiPriority="66"/>
+    <w:lsdException w:name="Medium Grid 1 Accent 1" w:uiPriority="67"/>
+    <w:lsdException w:name="Medium Grid 2 Accent 1" w:uiPriority="68"/>
+    <w:lsdException w:name="Medium Grid 3 Accent 1" w:uiPriority="69"/>
+    <w:lsdException w:name="Dark List Accent 1" w:uiPriority="70"/>
+    <w:lsdException w:name="Colorful Shading Accent 1" w:uiPriority="71"/>
+    <w:lsdException w:name="Colorful List Accent 1" w:uiPriority="72"/>
+    <w:lsdException w:name="Colorful Grid Accent 1" w:uiPriority="73"/>
+    <w:lsdException w:name="Light Shading Accent 2" w:uiPriority="60"/>
+    <w:lsdException w:name="Light List Accent 2" w:uiPriority="61"/>
+    <w:lsdException w:name="Light Grid Accent 2" w:uiPriority="62"/>
+    <w:lsdException w:name="Medium Shading 1 Accent 2" w:uiPriority="63"/>
+    <w:lsdException w:name="Medium Shading 2 Accent 2" w:uiPriority="64"/>
+    <w:lsdException w:name="Medium List 1 Accent 2" w:uiPriority="65"/>
+    <w:lsdException w:name="Medium List 2 Accent 2" w:uiPriority="66"/>
+    <w:lsdException w:name="Medium Grid 1 Accent 2" w:uiPriority="67"/>
+    <w:lsdException w:name="Medium Grid 2 Accent 2" w:uiPriority="68"/>
+    <w:lsdException w:name="Medium Grid 3 Accent 2" w:uiPriority="69"/>
+    <w:lsdException w:name="Dark List Accent 2" w:uiPriority="70"/>
+    <w:lsdException w:name="Colorful Shading Accent 2" w:uiPriority="71"/>
+    <w:lsdException w:name="Colorful List Accent 2" w:uiPriority="72"/>
+    <w:lsdException w:name="Colorful Grid Accent 2" w:uiPriority="73"/>
+    <w:lsdException w:name="Light Shading Accent 3" w:uiPriority="60"/>
+    <w:lsdException w:name="Light List Accent 3" w:uiPriority="61"/>
+    <w:lsdException w:name="Light Grid Accent 3" w:uiPriority="62"/>
+    <w:lsdException w:name="Medium Shading 1 Accent 3" w:uiPriority="63"/>
+    <w:lsdException w:name="Medium Shading 2 Accent 3" w:uiPriority="64"/>
+    <w:lsdException w:name="Medium List 1 Accent 3" w:uiPriority="65"/>
+    <w:lsdException w:name="Medium List 2 Accent 3" w:uiPriority="66"/>
+    <w:lsdException w:name="Medium Grid 1 Accent 3" w:uiPriority="67"/>
+    <w:lsdException w:name="Medium Grid 2 Accent 3" w:uiPriority="68"/>
+    <w:lsdException w:name="Medium Grid 3 Accent 3" w:uiPriority="69"/>
+    <w:lsdException w:name="Dark List Accent 3" w:uiPriority="70"/>
+    <w:lsdException w:name="Colorful Shading Accent 3" w:uiPriority="71"/>
+    <w:lsdException w:name="Colorful List Accent 3" w:uiPriority="72"/>
+    <w:lsdException w:name="Colorful Grid Accent 3" w:uiPriority="73"/>
+    <w:lsdException w:name="Light Shading Accent 4" w:uiPriority="60"/>
+    <w:lsdException w:name="Light List Accent 4" w:uiPriority="61"/>
+    <w:lsdException w:name="Light Grid Accent 4" w:uiPriority="62"/>
+    <w:lsdException w:name="Medium Shading 1 Accent 4" w:uiPriority="63"/>
+    <w:lsdException w:name="Medium Shading 2 Accent 4" w:uiPriority="64"/>
+    <w:lsdException w:name="Medium List 1 Accent 4" w:uiPriority="65"/>
+    <w:lsdException w:name="Medium List 2 Accent 4" w:uiPriority="66"/>
+    <w:lsdException w:name="Medium Grid 1 Accent 4" w:uiPriority="67"/>
+    <w:lsdException w:name="Medium Grid 2 Accent 4" w:uiPriority="68"/>
+    <w:lsdException w:name="Medium Grid 3 Accent 4" w:uiPriority="69"/>
+    <w:lsdException w:name="Dark List Accent 4" w:uiPriority="70"/>
+    <w:lsdException w:name="Colorful Shading Accent 4" w:uiPriority="71"/>
+    <w:lsdException w:name="Colorful List Accent 4" w:uiPriority="72"/>
+    <w:lsdException w:name="Colorful Grid Accent 4" w:uiPriority="73"/>
+    <w:lsdException w:name="Light Shading Accent 5" w:uiPriority="60"/>
+    <w:lsdException w:name="Light List Accent 5" w:uiPriority="61"/>
+    <w:lsdException w:name="Light Grid Accent 5" w:uiPriority="62"/>
+    <w:lsdException w:name="Medium Shading 1 Accent 5" w:uiPriority="63"/>
+    <w:lsdException w:name="Medium Shading 2 Accent 5" w:uiPriority="64"/>
+    <w:lsdException w:name="Medium List 1 Accent 5" w:uiPriority="65"/>
+    <w:lsdException w:name="Medium List 2 Accent 5" w:uiPriority="66"/>
+    <w:lsdException w:name="Medium Grid 1 Accent 5" w:uiPriority="67"/>
+    <w:lsdException w:name="Medium Grid 2 Accent 5" w:uiPriority="68"/>
+    <w:lsdException w:name="Medium Grid 3 Accent 5" w:uiPriority="69"/>
+    <w:lsdException w:name="Dark List Accent 5" w:uiPriority="70"/>
+    <w:lsdException w:name="Colorful Shading Accent 5" w:uiPriority="71"/>
+    <w:lsdException w:name="Colorful List Accent 5" w:uiPriority="72"/>
+    <w:lsdException w:name="Colorful Grid Accent 5" w:uiPriority="73"/>
+    <w:lsdException w:name="Light Shading Accent 6" w:uiPriority="60"/>
+    <w:lsdException w:name="Light List Accent 6" w:uiPriority="61"/>
+    <w:lsdException w:name="Light Grid Accent 6" w:uiPriority="62"/>
+    <w:lsdException w:name="Medium Shading 1 Accent 6" w:uiPriority="63"/>
+    <w:lsdException w:name="Medium Shading 2 Accent 6" w:uiPriority="64"/>
+    <w:lsdException w:name="Medium List 1 Accent 6" w:uiPriority="65"/>
+    <w:lsdException w:name="Medium List 2 Accent 6" w:uiPriority="66"/>
+    <w:lsdException w:name="Medium Grid 1 Accent 6" w:uiPriority="67"/>
+    <w:lsdException w:name="Medium Grid 2 Accent 6" w:uiPriority="68"/>
+    <w:lsdException w:name="Medium Grid 3 Accent 6" w:uiPriority="69"/>
+    <w:lsdException w:name="Dark List Accent 6" w:uiPriority="70"/>
+    <w:lsdException w:name="Colorful Shading Accent 6" w:uiPriority="71"/>
+    <w:lsdException w:name="Colorful List Accent 6" w:uiPriority="72"/>
+    <w:lsdException w:name="Colorful Grid Accent 6" w:uiPriority="73"/>
+    <w:lsdException w:name="Subtle Emphasis" w:uiPriority="19" w:qFormat="1"/>
+    <w:lsdException w:name="Intense Emphasis" w:uiPriority="21" w:qFormat="1"/>
+    <w:lsdException w:name="Subtle Reference" w:uiPriority="31" w:qFormat="1"/>
+    <w:lsdException w:name="Intense Reference" w:uiPriority="32" w:qFormat="1"/>
+    <w:lsdException w:name="Book Title" w:uiPriority="33" w:qFormat="1"/>
+    <w:lsdException w:name="Bibliography" w:semiHidden="1" w:uiPriority="37" w:unhideWhenUsed="1"/>
+    <w:lsdException w:name="TOC Heading" w:semiHidden="1" w:uiPriority="39" w:unhideWhenUsed="1" w:qFormat="1"/>
+    <w:lsdException w:name="Plain Table 1" w:uiPriority="41"/>
+    <w:lsdException w:name="Plain Table 2" w:uiPriority="42"/>
+    <w:lsdException w:name="Plain Table 3" w:uiPriority="43"/>
+    <w:lsdException w:name="Plain Table 4" w:uiPriority="44"/>
+    <w:lsdException w:name="Plain Table 5" w:uiPriority="45"/>
+    <w:lsdException w:name="Grid Table Light" w:uiPriority="40"/>
+    <w:lsdException w:name="Grid Table 1 Light" w:uiPriority="46"/>
+    <w:lsdException w:name="Grid Table 2" w:uiPriority="47"/>
+    <w:lsdException w:name="Grid Table 3" w:uiPriority="48"/>
+    <w:lsdException w:name="Grid Table 4" w:uiPriority="49"/>
+    <w:lsdException w:name="Grid Table 5 Dark" w:uiPriority="50"/>
+    <w:lsdException w:name="Grid Table 6 Colorful" w:uiPriority="51"/>
+    <w:lsdException w:name="Grid Table 7 Colorful" w:uiPriority="52"/>
+    <w:lsdException w:name="Grid Table 1 Light Accent 1" w:uiPriority="46"/>
+    <w:lsdException w:name="Grid Table 2 Accent 1" w:uiPriority="47"/>
+    <w:lsdException w:name="Grid Table 3 Accent 1" w:uiPriority="48"/>
+    <w:lsdException w:name="Grid Table 4 Accent 1" w:uiPriority="49"/>
+    <w:lsdException w:name="Grid Table 5 Dark Accent 1" w:uiPriority="50"/>
+    <w:lsdException w:name="Grid Table 6 Colorful Accent 1" w:uiPriority="51"/>
+    <w:lsdException w:name="Grid Table 7 Colorful Accent 1" w:uiPriority="52"/>
+    <w:lsdException w:name="Grid Table 1 Light Accent 2" w:uiPriority="46"/>
+    <w:lsdException w:name="Grid Table 2 Accent 2" w:uiPriority="47"/>
+    <w:lsdException w:name="Grid Table 3 Accent 2" w:uiPriority="48"/>
+    <w:lsdException w:name="Grid Table 4 Accent 2" w:uiPriority="49"/>
+    <w:lsdException w:name="Grid Table 5 Dark Accent 2" w:uiPriority="50"/>
+    <w:lsdException w:name="Grid Table 6 Colorful Accent 2" w:uiPriority="51"/>
+    <w:lsdException w:name="Grid Table 7 Colorful Accent 2" w:uiPriority="52"/>
+    <w:lsdException w:name="Grid Table 1 Light Accent 3" w:uiPriority="46"/>
+    <w:lsdException w:name="Grid Table 2 Accent 3" w:uiPriority="47"/>
+    <w:lsdException w:name="Grid Table 3 Accent 3" w:uiPriority="48"/>
+    <w:lsdException w:name="Grid Table 4 Accent 3" w:uiPriority="49"/>
+    <w:lsdException w:name="Grid Table 5 Dark Accent 3" w:uiPriority="50"/>
+    <w:lsdException w:name="Grid Table 6 Colorful Accent 3" w:uiPriority="51"/>
+    <w:lsdException w:name="Grid Table 7 Colorful Accent 3" w:uiPriority="52"/>
+    <w:lsdException w:name="Grid Table 1 Light Accent 4" w:uiPriority="46"/>
+    <w:lsdException w:name="Grid Table 2 Accent 4" w:uiPriority="47"/>
+    <w:lsdException w:name="Grid Table 3 Accent 4" w:uiPriority="48"/>
+    <w:lsdException w:name="Grid Table 4 Accent 4" w:uiPriority="49"/>
+    <w:lsdException w:name="Grid Table 5 Dark Accent 4" w:uiPriority="50"/>
+    <w:lsdException w:name="Grid Table 6 Colorful Accent 4" w:uiPriority="51"/>
+    <w:lsdException w:name="Grid Table 7 Colorful Accent 4" w:uiPriority="52"/>
+    <w:lsdException w:name="Grid Table 1 Light Accent 5" w:uiPriority="46"/>
+    <w:lsdException w:name="Grid Table 2 Accent 5" w:uiPriority="47"/>
+    <w:lsdException w:name="Grid Table 3 Accent 5" w:uiPriority="48"/>
+    <w:lsdException w:name="Grid Table 4 Accent 5" w:uiPriority="49"/>
+    <w:lsdException w:name="Grid Table 5 Dark Accent 5" w:uiPriority="50"/>
+    <w:lsdException w:name="Grid Table 6 Colorful Accent 5" w:uiPriority="51"/>
+    <w:lsdException w:name="Grid Table 7 Colorful Accent 5" w:uiPriority="52"/>
+    <w:lsdException w:name="Grid Table 1 Light Accent 6" w:uiPriority="46"/>
+    <w:lsdException w:name="Grid Table 2 Accent 6" w:uiPriority="47"/>
+    <w:lsdException w:name="Grid Table 3 Accent 6" w:uiPriority="48"/>
+    <w:lsdException w:name="Grid Table 4 Accent 6" w:uiPriority="49"/>
+    <w:lsdException w:name="Grid Table 5 Dark Accent 6" w:uiPriority="50"/>
+    <w:lsdException w:name="Grid Table 6 Colorful Accent 6" w:uiPriority="51"/>
+    <w:lsdException w:name="Grid Table 7 Colorful Accent 6" w:uiPriority="52"/>
+    <w:lsdException w:name="List Table 1 Light" w:uiPriority="46"/>
+    <w:lsdException w:name="List Table 2" w:uiPriority="47"/>
+    <w:lsdException w:name="List Table 3" w:uiPriority="48"/>
+    <w:lsdException w:name="List Table 4" w:uiPriority="49"/>
+    <w:lsdException w:name="List Table 5 Dark" w:uiPriority="50"/>
+    <w:lsdException w:name="List Table 6 Colorful" w:uiPriority="51"/>
+    <w:lsdException w:name="List Table 7 Colorful" w:uiPriority="52"/>
+    <w:lsdException w:name="List Table 1 Light Accent 1" w:uiPriority="46"/>
+    <w:lsdException w:name="List Table 2 Accent 1" w:uiPriority="47"/>
+    <w:lsdException w:name="List Table 3 Accent 1" w:uiPriority="48"/>
+    <w:lsdException w:name="List Table 4 Accent 1" w:uiPriority="49"/>
+    <w:lsdException w:name="List Table 5 Dark Accent 1" w:uiPriority="50"/>
+    <w:lsdException w:name="List Table 6 Colorful Accent 1" w:uiPriority="51"/>
+    <w:lsdException w:name="List Table 7 Colorful Accent 1" w:uiPriority="52"/>
+    <w:lsdException w:name="List Table 1 Light Accent 2" w:uiPriority="46"/>
+    <w:lsdException w:name="List Table 2 Accent 2" w:uiPriority="47"/>
+    <w:lsdException w:name="List Table 3 Accent 2" w:uiPriority="48"/>
+    <w:lsdException w:name="List Table 4 Accent 2" w:uiPriority="49"/>
+    <w:lsdException w:name="List Table 5 Dark Accent 2" w:uiPriority="50"/>
+    <w:lsdException w:name="List Table 6 Colorful Accent 2" w:uiPriority="51"/>
+    <w:lsdException w:name="List Table 7 Colorful Accent 2" w:uiPriority="52"/>
+    <w:lsdException w:name="List Table 1 Light Accent 3" w:uiPriority="46"/>
+    <w:lsdException w:name="List Table 2 Accent 3" w:uiPriority="47"/>
+    <w:lsdException w:name="List Table 3 Accent 3" w:uiPriority="48"/>
+    <w:lsdException w:name="List Table 4 Accent 3" w:uiPriority="49"/>
+    <w:lsdException w:name="List Table 5 Dark Accent 3" w:uiPriority="50"/>
+    <w:lsdException w:name="List Table 6 Colorful Accent 3" w:uiPriority="51"/>
+    <w:lsdException w:name="List Table 7 Colorful Accent 3" w:uiPriority="52"/>
+    <w:lsdException w:name="List Table 1 Light Accent 4" w:uiPriority="46"/>
+    <w:lsdException w:name="List Table 2 Accent 4" w:uiPriority="47"/>
+    <w:lsdException w:name="List Table 3 Accent 4" w:uiPriority="48"/>
+    <w:lsdException w:name="List Table 4 Accent 4" w:uiPriority="49"/>
+    <w:lsdException w:name="List Table 5 Dark Accent 4" w:uiPriority="50"/>
+    <w:lsdException w:name="List Table 6 Colorful Accent 4" w:uiPriority="51"/>
+    <w:lsdException w:name="List Table 7 Colorful Accent 4" w:uiPriority="52"/>
+    <w:lsdException w:name="List Table 1 Light Accent 5" w:uiPriority="46"/>
+    <w:lsdException w:name="List Table 2 Accent 5" w:uiPriority="47"/>
+    <w:lsdException w:name="List Table 3 Accent 5" w:uiPriority="48"/>
+    <w:lsdException w:name="List Table 4 Accent 5" w:uiPriority="49"/>
+    <w:lsdException w:name="List Table 5 Dark Accent 5" w:uiPriority="50"/>
+    <w:lsdException w:name="List Table 6 Colorful Accent 5" w:uiPriority="51"/>
+    <w:lsdException w:name="List Table 7 Colorful Accent 5" w:uiPriority="52"/>
+    <w:lsdException w:name="List Table 1 Light Accent 6" w:uiPriority="46"/>
+    <w:lsdException w:name="List Table 2 Accent 6" w:uiPriority="47"/>
+    <w:lsdException w:name="List Table 3 Accent 6" w:uiPriority="48"/>
+    <w:lsdException w:name="List Table 4 Accent 6" w:uiPriority="49"/>
+    <w:lsdException w:name="List Table 5 Dark Accent 6" w:uiPriority="50"/>
+    <w:lsdException w:name="List Table 6 Colorful Accent 6" w:uiPriority="51"/>
+    <w:lsdException w:name="List Table 7 Colorful Accent 6" w:uiPriority="52"/>
+  </w:latentStyles>
+  <w:style w:type="paragraph" w:default="1" w:styleId="Normal">
+    <w:name w:val="Normal"/>
+    <w:qFormat/>
+  </w:style>
+  <w:style w:type="character" w:default="1" w:styleId="DefaultParagraphFont">
+    <w:name w:val="Default Paragraph Font"/>
+    <w:uiPriority w:val="1"/>
+    <w:semiHidden/>
+    <w:unhideWhenUsed/>
+  </w:style>
+  <w:style w:type="table" w:default="1" w:styleId="TableNormal">
+    <w:name w:val="Normal Table"/>
+    <w:uiPriority w:val="99"/>
+    <w:semiHidden/>
+    <w:unhideWhenUsed/>
+    <w:tblPr>
+      <w:tblInd w:w="0" w:type="dxa"/>
+      <w:tblCellMar>
+        <w:top w:w="0" w:type="dxa"/>
+        <w:left w:w="108" w:type="dxa"/>
+        <w:bottom w:w="0" w:type="dxa"/>
+        <w:right w:w="108" w:type="dxa"/>
+      </w:tblCellMar>
+    </w:tblPr>
+  </w:style>
+  <w:style w:type="numbering" w:default="1" w:styleId="NoList">
+    <w:name w:val="No List"/>
+    <w:uiPriority w:val="99"/>
+    <w:semiHidden/>
+    <w:unhideWhenUsed/>
+  </w:style>
+  <w:style w:type="paragraph" w:customStyle="1" w:styleId="B0FB096820A647EABB952876F302F162">
+    <w:name w:val="B0FB096820A647EABB952876F302F162"/>
+    <w:rsid w:val="00F40E71"/>
+  </w:style>
+</w:styles>
+</file>
+
+<file path=word/glossary/webSettings.xml><?xml version="1.0" encoding="utf-8"?>
+<w:webSettings xmlns:mc="http://schemas.openxmlformats.org/markup-compatibility/2006" xmlns:r="http://schemas.openxmlformats.org/officeDocument/2006/relationships" xmlns:w="http://schemas.openxmlformats.org/wordprocessingml/2006/main" xmlns:w14="http://schemas.microsoft.com/office/word/2010/wordml" xmlns:w15="http://schemas.microsoft.com/office/word/2012/wordml" xmlns:w16se="http://schemas.microsoft.com/office/word/2015/wordml/symex" mc:Ignorable="w14 w15 w16se">
+  <w:optimizeForBrowser/>
+  <w:allowPNG/>
+</w:webSettings>
 </file>
 
 <file path=word/theme/theme1.xml><?xml version="1.0" encoding="utf-8"?>

</xml_diff>